<commit_message>
Update 10/13/2023 9:09AM EST
Update as of 9:09AM EST on 10/13/2023.
</commit_message>
<xml_diff>
--- a/ILLEGAL ACT/20231013 - Global United Defense, Inc. - Illegal Act Prevention Security Systems - v1.0.1.1.docx
+++ b/ILLEGAL ACT/20231013 - Global United Defense, Inc. - Illegal Act Prevention Security Systems - v1.0.1.1.docx
@@ -202,7 +202,7 @@
           <w:sz w:val="28"/>
           <w:szCs w:val="28"/>
         </w:rPr>
-        <w:t>10/13/2023 5:55:06 AM</w:t>
+        <w:t>10/13/2023 9:08:41 AM</w:t>
       </w:r>
     </w:p>
     <w:p>
@@ -1032,15 +1032,7 @@
           <w:bCs/>
           <w:color w:val="FF0000"/>
         </w:rPr>
-        <w:t>CO</w:t>
-      </w:r>
-      <w:r>
-        <w:rPr>
-          <w:b/>
-          <w:bCs/>
-          <w:color w:val="FF0000"/>
-        </w:rPr>
-        <w:t>O</w:t>
+        <w:t>COO</w:t>
       </w:r>
       <w:r>
         <w:rPr>
@@ -1685,7 +1677,23 @@
           <w:bCs/>
           <w:color w:val="FF0000"/>
         </w:rPr>
-        <w:t>INSURRECTION</w:t>
+        <w:t xml:space="preserve">ILLEGAL </w:t>
+      </w:r>
+      <w:r>
+        <w:rPr>
+          <w:b/>
+          <w:bCs/>
+          <w:color w:val="FF0000"/>
+        </w:rPr>
+        <w:t xml:space="preserve">MIND CONTROL </w:t>
+      </w:r>
+      <w:r>
+        <w:rPr>
+          <w:b/>
+          <w:bCs/>
+          <w:color w:val="FF0000"/>
+        </w:rPr>
+        <w:t>SATELLITE</w:t>
       </w:r>
       <w:r>
         <w:rPr>
@@ -1736,7 +1744,15 @@
           <w:bCs/>
           <w:color w:val="FF0000"/>
         </w:rPr>
-        <w:t>MANUAL OVERRIDE</w:t>
+        <w:t>ILLEGAL MIND CONTROL SATELLITE</w:t>
+      </w:r>
+      <w:r>
+        <w:rPr>
+          <w:b/>
+          <w:bCs/>
+          <w:color w:val="FF0000"/>
+        </w:rPr>
+        <w:t xml:space="preserve"> USAGE</w:t>
       </w:r>
       <w:r>
         <w:rPr>
@@ -1787,7 +1803,15 @@
           <w:bCs/>
           <w:color w:val="FF0000"/>
         </w:rPr>
-        <w:t>MARTYRDOM</w:t>
+        <w:t>I</w:t>
+      </w:r>
+      <w:r>
+        <w:rPr>
+          <w:b/>
+          <w:bCs/>
+          <w:color w:val="FF0000"/>
+        </w:rPr>
+        <w:t>LLEGAL SATELLITE MOVEMENT</w:t>
       </w:r>
       <w:r>
         <w:rPr>
@@ -1838,7 +1862,15 @@
           <w:bCs/>
           <w:color w:val="FF0000"/>
         </w:rPr>
-        <w:t>MASS EXODUS</w:t>
+        <w:t xml:space="preserve">ILLEGAL SATELLITE </w:t>
+      </w:r>
+      <w:r>
+        <w:rPr>
+          <w:b/>
+          <w:bCs/>
+          <w:color w:val="FF0000"/>
+        </w:rPr>
+        <w:t>USAGE</w:t>
       </w:r>
       <w:r>
         <w:rPr>
@@ -1889,6 +1921,210 @@
           <w:bCs/>
           <w:color w:val="FF0000"/>
         </w:rPr>
+        <w:t>INSURRECTION</w:t>
+      </w:r>
+      <w:r>
+        <w:rPr>
+          <w:b/>
+          <w:bCs/>
+        </w:rPr>
+        <w:t>;</w:t>
+      </w:r>
+    </w:p>
+    <w:p>
+      <w:pPr>
+        <w:ind w:left="360"/>
+        <w:jc w:val="both"/>
+        <w:rPr>
+          <w:b/>
+          <w:bCs/>
+        </w:rPr>
+      </w:pPr>
+      <w:r>
+        <w:tab/>
+      </w:r>
+      <w:r>
+        <w:rPr>
+          <w:u w:val="single"/>
+        </w:rPr>
+        <w:t>PREVENTION SECURITY SYSTEM</w:t>
+      </w:r>
+      <w:r>
+        <w:rPr>
+          <w:u w:val="single"/>
+        </w:rPr>
+        <w:t>:</w:t>
+      </w:r>
+      <w:r>
+        <w:t xml:space="preserve"> </w:t>
+      </w:r>
+      <w:r>
+        <w:rPr>
+          <w:b/>
+          <w:bCs/>
+          <w:color w:val="FF0000"/>
+        </w:rPr>
+        <w:t xml:space="preserve">ANY </w:t>
+      </w:r>
+      <w:r>
+        <w:rPr>
+          <w:b/>
+          <w:bCs/>
+          <w:color w:val="FF0000"/>
+        </w:rPr>
+        <w:t>MANUAL OVERRIDE</w:t>
+      </w:r>
+      <w:r>
+        <w:rPr>
+          <w:b/>
+          <w:bCs/>
+        </w:rPr>
+        <w:t>;</w:t>
+      </w:r>
+    </w:p>
+    <w:p>
+      <w:pPr>
+        <w:ind w:left="360"/>
+        <w:jc w:val="both"/>
+        <w:rPr>
+          <w:b/>
+          <w:bCs/>
+        </w:rPr>
+      </w:pPr>
+      <w:r>
+        <w:tab/>
+      </w:r>
+      <w:r>
+        <w:rPr>
+          <w:u w:val="single"/>
+        </w:rPr>
+        <w:t>PREVENTION SECURITY SYSTEM</w:t>
+      </w:r>
+      <w:r>
+        <w:rPr>
+          <w:u w:val="single"/>
+        </w:rPr>
+        <w:t>:</w:t>
+      </w:r>
+      <w:r>
+        <w:t xml:space="preserve"> </w:t>
+      </w:r>
+      <w:r>
+        <w:rPr>
+          <w:b/>
+          <w:bCs/>
+          <w:color w:val="FF0000"/>
+        </w:rPr>
+        <w:t xml:space="preserve">ANY </w:t>
+      </w:r>
+      <w:r>
+        <w:rPr>
+          <w:b/>
+          <w:bCs/>
+          <w:color w:val="FF0000"/>
+        </w:rPr>
+        <w:t>MARTYRDOM</w:t>
+      </w:r>
+      <w:r>
+        <w:rPr>
+          <w:b/>
+          <w:bCs/>
+        </w:rPr>
+        <w:t>;</w:t>
+      </w:r>
+    </w:p>
+    <w:p>
+      <w:pPr>
+        <w:ind w:left="360"/>
+        <w:jc w:val="both"/>
+        <w:rPr>
+          <w:b/>
+          <w:bCs/>
+        </w:rPr>
+      </w:pPr>
+      <w:r>
+        <w:tab/>
+      </w:r>
+      <w:r>
+        <w:rPr>
+          <w:u w:val="single"/>
+        </w:rPr>
+        <w:t>PREVENTION SECURITY SYSTEM</w:t>
+      </w:r>
+      <w:r>
+        <w:rPr>
+          <w:u w:val="single"/>
+        </w:rPr>
+        <w:t>:</w:t>
+      </w:r>
+      <w:r>
+        <w:t xml:space="preserve"> </w:t>
+      </w:r>
+      <w:r>
+        <w:rPr>
+          <w:b/>
+          <w:bCs/>
+          <w:color w:val="FF0000"/>
+        </w:rPr>
+        <w:t xml:space="preserve">ANY </w:t>
+      </w:r>
+      <w:r>
+        <w:rPr>
+          <w:b/>
+          <w:bCs/>
+          <w:color w:val="FF0000"/>
+        </w:rPr>
+        <w:t>MASS EXODUS</w:t>
+      </w:r>
+      <w:r>
+        <w:rPr>
+          <w:b/>
+          <w:bCs/>
+        </w:rPr>
+        <w:t>;</w:t>
+      </w:r>
+    </w:p>
+    <w:p>
+      <w:pPr>
+        <w:ind w:left="360"/>
+        <w:jc w:val="both"/>
+        <w:rPr>
+          <w:b/>
+          <w:bCs/>
+        </w:rPr>
+      </w:pPr>
+      <w:r>
+        <w:tab/>
+      </w:r>
+      <w:r>
+        <w:rPr>
+          <w:u w:val="single"/>
+        </w:rPr>
+        <w:t>PREVENTION SECURITY SYSTEM</w:t>
+      </w:r>
+      <w:r>
+        <w:rPr>
+          <w:u w:val="single"/>
+        </w:rPr>
+        <w:t>:</w:t>
+      </w:r>
+      <w:r>
+        <w:t xml:space="preserve"> </w:t>
+      </w:r>
+      <w:r>
+        <w:rPr>
+          <w:b/>
+          <w:bCs/>
+          <w:color w:val="FF0000"/>
+        </w:rPr>
+        <w:t xml:space="preserve">ANY </w:t>
+      </w:r>
+      <w:r>
+        <w:rPr>
+          <w:b/>
+          <w:bCs/>
+          <w:color w:val="FF0000"/>
+        </w:rPr>
         <w:t>MILITARY EXTORTION</w:t>
       </w:r>
       <w:r>
@@ -2440,6 +2676,7 @@
         <w:rPr>
           <w:u w:val="single"/>
         </w:rPr>
+        <w:lastRenderedPageBreak/>
         <w:t>PREVENTION SECURITY SYSTEM</w:t>
       </w:r>
       <w:r>
@@ -2632,7 +2869,6 @@
         <w:rPr>
           <w:u w:val="single"/>
         </w:rPr>
-        <w:lastRenderedPageBreak/>
         <w:t>PREVENTION SECURITY SYSTEM</w:t>
       </w:r>
       <w:r>

</xml_diff>

<commit_message>
Update 10/13/2023 11:52AM EST
Update as of 11:52AM EST on 10/13/2023.
</commit_message>
<xml_diff>
--- a/ILLEGAL ACT/20231013 - Global United Defense, Inc. - Illegal Act Prevention Security Systems - v1.0.1.1.docx
+++ b/ILLEGAL ACT/20231013 - Global United Defense, Inc. - Illegal Act Prevention Security Systems - v1.0.1.1.docx
@@ -1677,23 +1677,7 @@
           <w:bCs/>
           <w:color w:val="FF0000"/>
         </w:rPr>
-        <w:t xml:space="preserve">ILLEGAL </w:t>
-      </w:r>
-      <w:r>
-        <w:rPr>
-          <w:b/>
-          <w:bCs/>
-          <w:color w:val="FF0000"/>
-        </w:rPr>
-        <w:t xml:space="preserve">MIND CONTROL </w:t>
-      </w:r>
-      <w:r>
-        <w:rPr>
-          <w:b/>
-          <w:bCs/>
-          <w:color w:val="FF0000"/>
-        </w:rPr>
-        <w:t>SATELLITE</w:t>
+        <w:t>ILLEGAL MIND CONTROL SATELLITE</w:t>
       </w:r>
       <w:r>
         <w:rPr>
@@ -1744,15 +1728,7 @@
           <w:bCs/>
           <w:color w:val="FF0000"/>
         </w:rPr>
-        <w:t>ILLEGAL MIND CONTROL SATELLITE</w:t>
-      </w:r>
-      <w:r>
-        <w:rPr>
-          <w:b/>
-          <w:bCs/>
-          <w:color w:val="FF0000"/>
-        </w:rPr>
-        <w:t xml:space="preserve"> USAGE</w:t>
+        <w:t>ILLEGAL MIND CONTROL SATELLITE USAGE</w:t>
       </w:r>
       <w:r>
         <w:rPr>
@@ -1803,15 +1779,7 @@
           <w:bCs/>
           <w:color w:val="FF0000"/>
         </w:rPr>
-        <w:t>I</w:t>
-      </w:r>
-      <w:r>
-        <w:rPr>
-          <w:b/>
-          <w:bCs/>
-          <w:color w:val="FF0000"/>
-        </w:rPr>
-        <w:t>LLEGAL SATELLITE MOVEMENT</w:t>
+        <w:t>ILLEGAL SATELLITE MOVEMENT</w:t>
       </w:r>
       <w:r>
         <w:rPr>
@@ -1862,15 +1830,7 @@
           <w:bCs/>
           <w:color w:val="FF0000"/>
         </w:rPr>
-        <w:t xml:space="preserve">ILLEGAL SATELLITE </w:t>
-      </w:r>
-      <w:r>
-        <w:rPr>
-          <w:b/>
-          <w:bCs/>
-          <w:color w:val="FF0000"/>
-        </w:rPr>
-        <w:t>USAGE</w:t>
+        <w:t>ILLEGAL SATELLITE USAGE</w:t>
       </w:r>
       <w:r>
         <w:rPr>
@@ -2125,6 +2085,65 @@
           <w:bCs/>
           <w:color w:val="FF0000"/>
         </w:rPr>
+        <w:t>MILITARY E</w:t>
+      </w:r>
+      <w:r>
+        <w:rPr>
+          <w:b/>
+          <w:bCs/>
+          <w:color w:val="FF0000"/>
+        </w:rPr>
+        <w:t>QUIPMENT BUILDUP</w:t>
+      </w:r>
+      <w:r>
+        <w:rPr>
+          <w:b/>
+          <w:bCs/>
+        </w:rPr>
+        <w:t>;</w:t>
+      </w:r>
+    </w:p>
+    <w:p>
+      <w:pPr>
+        <w:ind w:left="360"/>
+        <w:jc w:val="both"/>
+        <w:rPr>
+          <w:b/>
+          <w:bCs/>
+        </w:rPr>
+      </w:pPr>
+      <w:r>
+        <w:tab/>
+      </w:r>
+      <w:r>
+        <w:rPr>
+          <w:u w:val="single"/>
+        </w:rPr>
+        <w:t>PREVENTION SECURITY SYSTEM</w:t>
+      </w:r>
+      <w:r>
+        <w:rPr>
+          <w:u w:val="single"/>
+        </w:rPr>
+        <w:t>:</w:t>
+      </w:r>
+      <w:r>
+        <w:t xml:space="preserve"> </w:t>
+      </w:r>
+      <w:r>
+        <w:rPr>
+          <w:b/>
+          <w:bCs/>
+          <w:color w:val="FF0000"/>
+        </w:rPr>
+        <w:t xml:space="preserve">ANY </w:t>
+      </w:r>
+      <w:r>
+        <w:rPr>
+          <w:b/>
+          <w:bCs/>
+          <w:color w:val="FF0000"/>
+        </w:rPr>
         <w:t>MILITARY EXTORTION</w:t>
       </w:r>
       <w:r>
@@ -2628,6 +2647,7 @@
         <w:rPr>
           <w:u w:val="single"/>
         </w:rPr>
+        <w:lastRenderedPageBreak/>
         <w:t>PREVENTION SECURITY SYSTEM</w:t>
       </w:r>
       <w:r>
@@ -2676,7 +2696,6 @@
         <w:rPr>
           <w:u w:val="single"/>
         </w:rPr>
-        <w:lastRenderedPageBreak/>
         <w:t>PREVENTION SECURITY SYSTEM</w:t>
       </w:r>
       <w:r>

</xml_diff>

<commit_message>
Update 10/13/2023 6:22PM EST
Update as of 6:22PM EST on 10/13/2023.
</commit_message>
<xml_diff>
--- a/ILLEGAL ACT/20231013 - Global United Defense, Inc. - Illegal Act Prevention Security Systems - v1.0.1.1.docx
+++ b/ILLEGAL ACT/20231013 - Global United Defense, Inc. - Illegal Act Prevention Security Systems - v1.0.1.1.docx
@@ -202,7 +202,7 @@
           <w:sz w:val="28"/>
           <w:szCs w:val="28"/>
         </w:rPr>
-        <w:t>10/13/2023 9:08:41 AM</w:t>
+        <w:t>10/13/2023 6:21:17 PM</w:t>
       </w:r>
     </w:p>
     <w:p>
@@ -2085,15 +2085,7 @@
           <w:bCs/>
           <w:color w:val="FF0000"/>
         </w:rPr>
-        <w:t>MILITARY E</w:t>
-      </w:r>
-      <w:r>
-        <w:rPr>
-          <w:b/>
-          <w:bCs/>
-          <w:color w:val="FF0000"/>
-        </w:rPr>
-        <w:t>QUIPMENT BUILDUP</w:t>
+        <w:t>MILITARY EQUIPMENT BUILDUP</w:t>
       </w:r>
       <w:r>
         <w:rPr>
@@ -2432,7 +2424,15 @@
           <w:bCs/>
           <w:color w:val="FF0000"/>
         </w:rPr>
-        <w:t>NATIONAL SECURITY SUBSTITUTE</w:t>
+        <w:t xml:space="preserve">NATIONAL SECURITY </w:t>
+      </w:r>
+      <w:r>
+        <w:rPr>
+          <w:b/>
+          <w:bCs/>
+          <w:color w:val="FF0000"/>
+        </w:rPr>
+        <w:t>POWER OF ATTORNEY</w:t>
       </w:r>
       <w:r>
         <w:rPr>
@@ -2480,7 +2480,7 @@
           <w:bCs/>
           <w:color w:val="FF0000"/>
         </w:rPr>
-        <w:t>NATIONAL SECURITY SWAP</w:t>
+        <w:t>NATIONAL SECURITY SUBSTITUTE</w:t>
       </w:r>
       <w:r>
         <w:rPr>
@@ -2528,7 +2528,7 @@
           <w:bCs/>
           <w:color w:val="FF0000"/>
         </w:rPr>
-        <w:t>OPPRESSION</w:t>
+        <w:t>NATIONAL SECURITY SWAP</w:t>
       </w:r>
       <w:r>
         <w:rPr>
@@ -2576,7 +2576,7 @@
           <w:bCs/>
           <w:color w:val="FF0000"/>
         </w:rPr>
-        <w:t>POLARIZED OPPOSITION</w:t>
+        <w:t>OPPRESSION</w:t>
       </w:r>
       <w:r>
         <w:rPr>
@@ -2624,7 +2624,7 @@
           <w:bCs/>
           <w:color w:val="FF0000"/>
         </w:rPr>
-        <w:t>REFUGEE CRISIS</w:t>
+        <w:t>POLARIZED OPPOSITION</w:t>
       </w:r>
       <w:r>
         <w:rPr>
@@ -2648,6 +2648,54 @@
           <w:u w:val="single"/>
         </w:rPr>
         <w:lastRenderedPageBreak/>
+        <w:t>PREVENTION SECURITY SYSTEM</w:t>
+      </w:r>
+      <w:r>
+        <w:rPr>
+          <w:u w:val="single"/>
+        </w:rPr>
+        <w:t>:</w:t>
+      </w:r>
+      <w:r>
+        <w:t xml:space="preserve"> </w:t>
+      </w:r>
+      <w:r>
+        <w:rPr>
+          <w:b/>
+          <w:bCs/>
+          <w:color w:val="FF0000"/>
+        </w:rPr>
+        <w:t xml:space="preserve">ANY </w:t>
+      </w:r>
+      <w:r>
+        <w:rPr>
+          <w:b/>
+          <w:bCs/>
+          <w:color w:val="FF0000"/>
+        </w:rPr>
+        <w:t>REFUGEE CRISIS</w:t>
+      </w:r>
+      <w:r>
+        <w:rPr>
+          <w:b/>
+          <w:bCs/>
+        </w:rPr>
+        <w:t>;</w:t>
+      </w:r>
+    </w:p>
+    <w:p>
+      <w:pPr>
+        <w:ind w:left="720"/>
+        <w:jc w:val="both"/>
+        <w:rPr>
+          <w:b/>
+          <w:bCs/>
+        </w:rPr>
+      </w:pPr>
+      <w:r>
+        <w:rPr>
+          <w:u w:val="single"/>
+        </w:rPr>
         <w:t>PREVENTION SECURITY SYSTEM</w:t>
       </w:r>
       <w:r>

</xml_diff>